<commit_message>
get user from database
</commit_message>
<xml_diff>
--- a/Guide_Lines.docx
+++ b/Guide_Lines.docx
@@ -14,6 +14,12 @@
         </w:rPr>
         <w:t>6.</w:t>
       </w:r>
+      <w:r>
+        <w:rPr>
+          <w:lang w:val="en-US"/>
+        </w:rPr>
+        <w:t xml:space="preserve"> Create User into database</w:t>
+      </w:r>
     </w:p>
     <w:p>
       <w:pPr>
@@ -25,39 +31,120 @@
         <w:rPr>
           <w:lang w:val="en-US"/>
         </w:rPr>
+        <w:t>6.1. Create user entity</w:t>
+      </w:r>
+    </w:p>
+    <w:p>
+      <w:pPr>
+        <w:rPr>
+          <w:lang w:val="en-US"/>
+        </w:rPr>
+      </w:pPr>
+      <w:r>
+        <w:rPr>
+          <w:lang w:val="en-US"/>
+        </w:rPr>
         <w:t>6.</w:t>
       </w:r>
       <w:r>
         <w:rPr>
           <w:lang w:val="en-US"/>
         </w:rPr>
-        <w:t>1</w:t>
-      </w:r>
-      <w:r>
-        <w:rPr>
-          <w:lang w:val="en-US"/>
-        </w:rPr>
-        <w:t xml:space="preserve">. Create </w:t>
-      </w:r>
-      <w:proofErr w:type="spellStart"/>
-      <w:r>
-        <w:rPr>
-          <w:lang w:val="en-US"/>
-        </w:rPr>
-        <w:t>UserPrinciple</w:t>
-      </w:r>
-      <w:proofErr w:type="spellEnd"/>
-      <w:r>
-        <w:rPr>
-          <w:lang w:val="en-US"/>
-        </w:rPr>
-        <w:t xml:space="preserve"> class</w:t>
+        <w:t>2</w:t>
+      </w:r>
+      <w:r>
+        <w:rPr>
+          <w:lang w:val="en-US"/>
+        </w:rPr>
+        <w:t>. Create UserPrinciple class</w:t>
       </w:r>
       <w:r>
         <w:rPr>
           <w:lang w:val="en-US"/>
         </w:rPr>
         <w:t xml:space="preserve"> to linked with User table in database</w:t>
+      </w:r>
+    </w:p>
+    <w:p>
+      <w:pPr>
+        <w:rPr>
+          <w:lang w:val="en-US"/>
+        </w:rPr>
+      </w:pPr>
+      <w:r>
+        <w:rPr>
+          <w:lang w:val="en-US"/>
+        </w:rPr>
+        <w:t>6.</w:t>
+      </w:r>
+      <w:r>
+        <w:rPr>
+          <w:lang w:val="en-US"/>
+        </w:rPr>
+        <w:t>3</w:t>
+      </w:r>
+      <w:r>
+        <w:rPr>
+          <w:lang w:val="en-US"/>
+        </w:rPr>
+        <w:t>. Create UserPrincipleDetailService class to connect with User database</w:t>
+      </w:r>
+    </w:p>
+    <w:p>
+      <w:pPr>
+        <w:rPr>
+          <w:lang w:val="en-US"/>
+        </w:rPr>
+      </w:pPr>
+      <w:r>
+        <w:rPr>
+          <w:lang w:val="en-US"/>
+        </w:rPr>
+        <w:t>6.</w:t>
+      </w:r>
+      <w:r>
+        <w:rPr>
+          <w:lang w:val="en-US"/>
+        </w:rPr>
+        <w:t>4</w:t>
+      </w:r>
+      <w:r>
+        <w:rPr>
+          <w:lang w:val="en-US"/>
+        </w:rPr>
+        <w:t>.</w:t>
+      </w:r>
+      <w:r>
+        <w:rPr>
+          <w:lang w:val="en-US"/>
+        </w:rPr>
+        <w:t xml:space="preserve"> </w:t>
+      </w:r>
+      <w:r>
+        <w:rPr>
+          <w:lang w:val="en-US"/>
+        </w:rPr>
+        <w:t>Integrate</w:t>
+      </w:r>
+      <w:r>
+        <w:rPr>
+          <w:lang w:val="en-US"/>
+        </w:rPr>
+        <w:t xml:space="preserve"> UserPrincipleDetailsService into SecurityConfig</w:t>
+      </w:r>
+    </w:p>
+    <w:p>
+      <w:pPr>
+        <w:rPr>
+          <w:lang w:val="en-US"/>
+        </w:rPr>
+      </w:pPr>
+      <w:r>
+        <w:rPr>
+          <w:lang w:val="en-US"/>
+        </w:rPr>
+        <w:tab/>
+        <w:t>6.4.1. Create DaoAuthentificatonProvider bean in Security Configuration</w:t>
       </w:r>
     </w:p>
     <w:p>
@@ -73,73 +160,6 @@
           <w:lang w:val="en-US"/>
         </w:rPr>
       </w:pPr>
-      <w:r>
-        <w:rPr>
-          <w:lang w:val="en-US"/>
-        </w:rPr>
-        <w:t xml:space="preserve">6.1. Create </w:t>
-      </w:r>
-      <w:proofErr w:type="spellStart"/>
-      <w:r>
-        <w:rPr>
-          <w:lang w:val="en-US"/>
-        </w:rPr>
-        <w:t>UserPrincipleDetailService</w:t>
-      </w:r>
-      <w:proofErr w:type="spellEnd"/>
-      <w:r>
-        <w:rPr>
-          <w:lang w:val="en-US"/>
-        </w:rPr>
-        <w:t xml:space="preserve"> class to connect with User database</w:t>
-      </w:r>
-    </w:p>
-    <w:p>
-      <w:pPr>
-        <w:rPr>
-          <w:lang w:val="en-US"/>
-        </w:rPr>
-      </w:pPr>
-      <w:r>
-        <w:rPr>
-          <w:lang w:val="en-US"/>
-        </w:rPr>
-        <w:t xml:space="preserve">6.3. </w:t>
-      </w:r>
-      <w:r>
-        <w:rPr>
-          <w:lang w:val="en-US"/>
-        </w:rPr>
-        <w:t>Integrate</w:t>
-      </w:r>
-      <w:r>
-        <w:rPr>
-          <w:lang w:val="en-US"/>
-        </w:rPr>
-        <w:t xml:space="preserve"> </w:t>
-      </w:r>
-      <w:proofErr w:type="spellStart"/>
-      <w:r>
-        <w:rPr>
-          <w:lang w:val="en-US"/>
-        </w:rPr>
-        <w:t>UserPrincipleDetailsService</w:t>
-      </w:r>
-      <w:proofErr w:type="spellEnd"/>
-      <w:r>
-        <w:rPr>
-          <w:lang w:val="en-US"/>
-        </w:rPr>
-        <w:t xml:space="preserve"> into </w:t>
-      </w:r>
-      <w:proofErr w:type="spellStart"/>
-      <w:r>
-        <w:rPr>
-          <w:lang w:val="en-US"/>
-        </w:rPr>
-        <w:t>SecurityConfig</w:t>
-      </w:r>
-      <w:proofErr w:type="spellEnd"/>
     </w:p>
     <w:sectPr>
       <w:pgSz w:w="11906" w:h="16838"/>

</xml_diff>